<commit_message>
Research done by Amanda Nickerson,
includes her contributions to the site content as well.
</commit_message>
<xml_diff>
--- a/Students+and+tech.docx
+++ b/Students+and+tech.docx
@@ -2,6 +2,14 @@
 <file path=word/document.xml><?xml version="1.0" encoding="utf-8"?>
 <w:document xmlns:wpc="http://schemas.microsoft.com/office/word/2010/wordprocessingCanvas" xmlns:cx="http://schemas.microsoft.com/office/drawing/2014/chartex" xmlns:cx1="http://schemas.microsoft.com/office/drawing/2015/9/8/chartex" xmlns:cx2="http://schemas.microsoft.com/office/drawing/2015/10/21/chartex" xmlns:cx3="http://schemas.microsoft.com/office/drawing/2016/5/9/chartex" xmlns:cx4="http://schemas.microsoft.com/office/drawing/2016/5/10/chartex" xmlns:cx5="http://schemas.microsoft.com/office/drawing/2016/5/11/chartex" xmlns:cx6="http://schemas.microsoft.com/office/drawing/2016/5/12/chartex" xmlns:cx7="http://schemas.microsoft.com/office/drawing/2016/5/13/chartex" xmlns:cx8="http://schemas.microsoft.com/office/drawing/2016/5/14/chartex" xmlns:mc="http://schemas.openxmlformats.org/markup-compatibility/2006" xmlns:aink="http://schemas.microsoft.com/office/drawing/2016/ink" xmlns:am3d="http://schemas.microsoft.com/office/drawing/2017/model3d" xmlns:o="urn:schemas-microsoft-com:office:office" xmlns:r="http://schemas.openxmlformats.org/officeDocument/2006/relationships" xmlns:m="http://schemas.openxmlformats.org/officeDocument/2006/math" xmlns:v="urn:schemas-microsoft-com:vml" xmlns:wp14="http://schemas.microsoft.com/office/word/2010/wordprocessingDrawing" xmlns:wp="http://schemas.openxmlformats.org/drawingml/2006/wordprocessingDrawing" xmlns:w10="urn:schemas-microsoft-com:office:word" xmlns:w="http://schemas.openxmlformats.org/wordprocessingml/2006/main" xmlns:w14="http://schemas.microsoft.com/office/word/2010/wordml" xmlns:w15="http://schemas.microsoft.com/office/word/2012/wordml" xmlns:w16cid="http://schemas.microsoft.com/office/word/2016/wordml/cid" xmlns:w16se="http://schemas.microsoft.com/office/word/2015/wordml/symex" xmlns:wpg="http://schemas.microsoft.com/office/word/2010/wordprocessingGroup" xmlns:wpi="http://schemas.microsoft.com/office/word/2010/wordprocessingInk" xmlns:wne="http://schemas.microsoft.com/office/word/2006/wordml" xmlns:wps="http://schemas.microsoft.com/office/word/2010/wordprocessingShape" mc:Ignorable="w14 w15 w16se w16cid wp14">
   <w:body>
+    <w:p/>
+    <w:p>
+      <w:r>
+        <w:t>By Amanda Nickerson</w:t>
+      </w:r>
+      <w:bookmarkStart w:id="0" w:name="_GoBack"/>
+      <w:bookmarkEnd w:id="0"/>
+    </w:p>
     <w:p>
       <w:r>
         <w:t>Teacher Impact</w:t>
@@ -69,8 +77,6 @@
     </w:p>
     <w:p>
       <w:hyperlink r:id="rId11" w:history="1">
-        <w:bookmarkStart w:id="0" w:name="_GoBack"/>
-        <w:bookmarkEnd w:id="0"/>
         <w:r>
           <w:rPr>
             <w:rStyle w:val="Hyperlink"/>
@@ -197,7 +203,15 @@
     </w:p>
     <w:p>
       <w:r>
-        <w:t xml:space="preserve">By using this for the students it can help cut down the cost to pay for all those textbooks. That would eventually get either destroyed or misplaced. Plus while using an e-reader it can help reduce the tree cutting for all those books as well. </w:t>
+        <w:t xml:space="preserve">By using this for the students it can help cut down the cost to pay for all those textbooks. That would eventually get either destroyed or misplaced. </w:t>
+      </w:r>
+      <w:proofErr w:type="gramStart"/>
+      <w:r>
+        <w:t>Plus</w:t>
+      </w:r>
+      <w:proofErr w:type="gramEnd"/>
+      <w:r>
+        <w:t xml:space="preserve"> while using an e-reader it can help reduce the tree cutting for all those books as well. </w:t>
       </w:r>
     </w:p>
     <w:p/>
@@ -207,8 +221,13 @@
       </w:r>
     </w:p>
     <w:p>
-      <w:r>
-        <w:t>Is able to help students map out plot points on a graph and help to compute long and complicated math equations. This device can help to figure out the problems much easier with just a few buttons.</w:t>
+      <w:proofErr w:type="gramStart"/>
+      <w:r>
+        <w:t>Is able to</w:t>
+      </w:r>
+      <w:proofErr w:type="gramEnd"/>
+      <w:r>
+        <w:t xml:space="preserve"> help students map out plot points on a graph and help to compute long and complicated math equations. This device can help to figure out the problems much easier with just a few buttons.</w:t>
       </w:r>
     </w:p>
     <w:p/>
@@ -230,7 +249,15 @@
     </w:p>
     <w:p>
       <w:r>
-        <w:t xml:space="preserve">Back in the day we had to use headphones that are really big and bulky. Sometimes they could be a bit uncomfortable to even wear. But now we have smaller and more durable headphones than before. </w:t>
+        <w:t xml:space="preserve">Back in the day we had to use headphones that are </w:t>
+      </w:r>
+      <w:proofErr w:type="gramStart"/>
+      <w:r>
+        <w:t>really big</w:t>
+      </w:r>
+      <w:proofErr w:type="gramEnd"/>
+      <w:r>
+        <w:t xml:space="preserve"> and bulky. Sometimes they could be a bit uncomfortable to even wear. But now we have smaller and more durable headphones than before. </w:t>
       </w:r>
     </w:p>
     <w:p/>

</xml_diff>